<commit_message>
document and firmware frame update.
</commit_message>
<xml_diff>
--- a/document/Embed Firmware Design Document .docx
+++ b/document/Embed Firmware Design Document .docx
@@ -178,9 +178,6 @@
           <w:numId w:val="0"/>
         </w:numPr>
         <w:ind w:left="840"/>
-        <w:rPr>
-          <w:rFonts w:hint="eastAsia"/>
-        </w:rPr>
       </w:pPr>
       <w:r>
         <w:rPr>
@@ -237,13 +234,7 @@
         <w:rPr>
           <w:rFonts w:hint="eastAsia"/>
         </w:rPr>
-        <w:t>(bash</w:t>
-      </w:r>
-      <w:r>
-        <w:rPr>
-          <w:rFonts w:hint="eastAsia"/>
-        </w:rPr>
-        <w:t>语法，</w:t>
+        <w:t>等。</w:t>
       </w:r>
     </w:p>
     <w:p>
@@ -282,40 +273,46 @@
         <w:rPr>
           <w:rFonts w:hint="eastAsia"/>
         </w:rPr>
+        <w:t>br</w:t>
+      </w:r>
+      <w:r>
+        <w:t>ingup</w:t>
+      </w:r>
+      <w:r>
+        <w:rPr>
+          <w:rFonts w:hint="eastAsia"/>
+        </w:rPr>
+        <w:t>、快速启动、内核调优，系统</w:t>
+      </w:r>
+      <w:r>
+        <w:rPr>
+          <w:rFonts w:hint="eastAsia"/>
+        </w:rPr>
+        <w:t>裁剪</w:t>
+      </w:r>
+      <w:r>
+        <w:rPr>
+          <w:rFonts w:hint="eastAsia"/>
+        </w:rPr>
+        <w:t>等工作，在掌握芯片知识的基础上，掌握</w:t>
+      </w:r>
+      <w:r>
+        <w:rPr>
+          <w:rFonts w:hint="eastAsia"/>
+        </w:rPr>
         <w:t>uboot</w:t>
       </w:r>
       <w:r>
         <w:rPr>
           <w:rFonts w:hint="eastAsia"/>
         </w:rPr>
-        <w:t>裁剪，</w:t>
-      </w:r>
-      <w:r>
-        <w:rPr>
-          <w:rFonts w:hint="eastAsia"/>
-        </w:rPr>
-        <w:t>linux</w:t>
-      </w:r>
-      <w:r>
-        <w:rPr>
-          <w:rFonts w:hint="eastAsia"/>
-        </w:rPr>
-        <w:t>内核裁剪，</w:t>
-      </w:r>
-      <w:r>
-        <w:rPr>
-          <w:rFonts w:hint="eastAsia"/>
-        </w:rPr>
-        <w:t>menu</w:t>
-      </w:r>
-      <w:r>
-        <w:t xml:space="preserve"> </w:t>
-      </w:r>
-      <w:r>
-        <w:rPr>
-          <w:rFonts w:hint="eastAsia"/>
-        </w:rPr>
-        <w:t>config</w:t>
+        <w:t>，内核框架，</w:t>
+      </w:r>
+      <w:r>
+        <w:rPr>
+          <w:rFonts w:hint="eastAsia"/>
+        </w:rPr>
+        <w:t>menuconfig</w:t>
       </w:r>
       <w:r>
         <w:rPr>
@@ -342,7 +339,13 @@
         <w:rPr>
           <w:rFonts w:hint="eastAsia"/>
         </w:rPr>
-        <w:t>语法</w:t>
+        <w:t>语法等</w:t>
+      </w:r>
+      <w:r>
+        <w:rPr>
+          <w:rFonts w:hint="eastAsia"/>
+        </w:rPr>
+        <w:t>。</w:t>
       </w:r>
     </w:p>
     <w:p>
@@ -390,7 +393,19 @@
         <w:rPr>
           <w:rFonts w:hint="eastAsia"/>
         </w:rPr>
-        <w:t>芯片应用技术，</w:t>
+        <w:t>芯片</w:t>
+      </w:r>
+      <w:r>
+        <w:rPr>
+          <w:rFonts w:hint="eastAsia"/>
+        </w:rPr>
+        <w:t>硬件开发</w:t>
+      </w:r>
+      <w:r>
+        <w:rPr>
+          <w:rFonts w:hint="eastAsia"/>
+        </w:rPr>
+        <w:t>技术，</w:t>
       </w:r>
       <w:r>
         <w:rPr>
@@ -403,6 +418,12 @@
           <w:rFonts w:hint="eastAsia"/>
         </w:rPr>
         <w:t>驱动模块开发，设备树知识</w:t>
+      </w:r>
+      <w:r>
+        <w:rPr>
+          <w:rFonts w:hint="eastAsia"/>
+        </w:rPr>
+        <w:t>。</w:t>
       </w:r>
     </w:p>
     <w:p>
@@ -573,13 +594,13 @@
         <w:rPr>
           <w:rFonts w:hint="eastAsia"/>
         </w:rPr>
-        <w:t>对于一个商业极的</w:t>
-      </w:r>
-      <w:r>
-        <w:rPr>
-          <w:rFonts w:hint="eastAsia"/>
-        </w:rPr>
-        <w:t>应用</w:t>
+        <w:t>对于</w:t>
+      </w:r>
+      <w:r>
+        <w:rPr>
+          <w:rFonts w:hint="eastAsia"/>
+        </w:rPr>
+        <w:t>实际的产品</w:t>
       </w:r>
       <w:r>
         <w:rPr>
@@ -615,37 +636,46 @@
         <w:rPr>
           <w:rFonts w:hint="eastAsia"/>
         </w:rPr>
-        <w:t>掌握</w:t>
-      </w:r>
-      <w:r>
-        <w:rPr>
-          <w:rFonts w:hint="eastAsia"/>
-        </w:rPr>
-        <w:t>电力电子，网络</w:t>
-      </w:r>
-      <w:r>
-        <w:rPr>
-          <w:rFonts w:hint="eastAsia"/>
-        </w:rPr>
-        <w:t>通讯</w:t>
-      </w:r>
-      <w:r>
-        <w:rPr>
-          <w:rFonts w:hint="eastAsia"/>
-        </w:rPr>
-        <w:t>，音视频图像处理，运动控制等</w:t>
-      </w:r>
-      <w:r>
-        <w:rPr>
-          <w:rFonts w:hint="eastAsia"/>
-        </w:rPr>
-        <w:t>不同</w:t>
-      </w:r>
-      <w:r>
-        <w:rPr>
-          <w:rFonts w:hint="eastAsia"/>
-        </w:rPr>
-        <w:t>的专业技术知识。往往需要深耕数年才能卓有建树，另外对于系统</w:t>
+        <w:t>在上述需求外，掌握行业特有的技术支持，如通讯行业对于</w:t>
+      </w:r>
+      <w:r>
+        <w:rPr>
+          <w:rFonts w:hint="eastAsia"/>
+        </w:rPr>
+        <w:t>TCP</w:t>
+      </w:r>
+      <w:r>
+        <w:t>/IP</w:t>
+      </w:r>
+      <w:r>
+        <w:rPr>
+          <w:rFonts w:hint="eastAsia"/>
+        </w:rPr>
+        <w:t>协议栈的深刻理解，医疗行业中安规的要求，</w:t>
+      </w:r>
+      <w:r>
+        <w:rPr>
+          <w:rFonts w:hint="eastAsia"/>
+        </w:rPr>
+        <w:t>指纹行业对于图像处理的需求，</w:t>
+      </w:r>
+      <w:r>
+        <w:rPr>
+          <w:rFonts w:hint="eastAsia"/>
+        </w:rPr>
+        <w:t>往往需要深耕数年才能卓有建树</w:t>
+      </w:r>
+      <w:r>
+        <w:rPr>
+          <w:rFonts w:hint="eastAsia"/>
+        </w:rPr>
+        <w:t>。</w:t>
+      </w:r>
+      <w:r>
+        <w:rPr>
+          <w:rFonts w:hint="eastAsia"/>
+        </w:rPr>
+        <w:t>另外对于系统</w:t>
       </w:r>
       <w:r>
         <w:rPr>
@@ -741,7 +771,49 @@
         <w:rPr>
           <w:rFonts w:hint="eastAsia"/>
         </w:rPr>
-        <w:t>等的调试开发经验，往往只有动手实践，遇到问题去理解总结才能掌握，这就对从业者有了更高的要求。</w:t>
+        <w:t>等的调试开发经验，往往只有动手实践，遇到问题去理解总结才能掌握，这就对从业者有了更高的要求</w:t>
+      </w:r>
+      <w:r>
+        <w:rPr>
+          <w:rFonts w:hint="eastAsia"/>
+        </w:rPr>
+        <w:t>，此外，在现有环境下，模块外发展迅速，如何级联多模块，多芯片，并与其它平台化设备如</w:t>
+      </w:r>
+      <w:r>
+        <w:rPr>
+          <w:rFonts w:hint="eastAsia"/>
+        </w:rPr>
+        <w:t>PC</w:t>
+      </w:r>
+      <w:r>
+        <w:rPr>
+          <w:rFonts w:hint="eastAsia"/>
+        </w:rPr>
+        <w:t>，</w:t>
+      </w:r>
+      <w:r>
+        <w:rPr>
+          <w:rFonts w:hint="eastAsia"/>
+        </w:rPr>
+        <w:t>Android</w:t>
+      </w:r>
+      <w:r>
+        <w:rPr>
+          <w:rFonts w:hint="eastAsia"/>
+        </w:rPr>
+        <w:t>，网关或服务器实现稳定安全的嵌入式系统，也是作为工程师需要解决的问题</w:t>
+      </w:r>
+      <w:r>
+        <w:rPr>
+          <w:rFonts w:hint="eastAsia"/>
+        </w:rPr>
+        <w:t>，这也就有了更高的要求</w:t>
+      </w:r>
+      <w:r>
+        <w:rPr>
+          <w:rFonts w:hint="eastAsia"/>
+        </w:rPr>
+        <w:t>。</w:t>
       </w:r>
     </w:p>
     <w:p>
@@ -789,7 +861,19 @@
         <w:rPr>
           <w:rFonts w:hint="eastAsia"/>
         </w:rPr>
-        <w:t>，驱动，内核开始，先学习外设模块，在理解如何注册字符型设备，然后按照从易到难的顺序在掌握中断和时钟，文件系统，块设备，</w:t>
+        <w:t>，驱动，内核开始，先学习外设模块，在理解如何注册字符型设备，然后按照从易到难的顺序在掌握中断和时钟，</w:t>
+      </w:r>
+      <w:r>
+        <w:rPr>
+          <w:rFonts w:hint="eastAsia"/>
+        </w:rPr>
+        <w:t>字符设备，设备树，</w:t>
+      </w:r>
+      <w:r>
+        <w:rPr>
+          <w:rFonts w:hint="eastAsia"/>
+        </w:rPr>
+        <w:t>块设备，</w:t>
       </w:r>
       <w:r>
         <w:rPr>
@@ -813,7 +897,7 @@
         <w:rPr>
           <w:rFonts w:hint="eastAsia"/>
         </w:rPr>
-        <w:t>驱动，摄像头驱动，网络设备驱动，设备树，然后在学习涉及多线程和多进程，</w:t>
+        <w:t>驱动，摄像头驱动，网络设备驱动，然后在学习涉及多线程和多进程，</w:t>
       </w:r>
       <w:r>
         <w:rPr>
@@ -969,7 +1053,14 @@
         <w:rPr>
           <w:rFonts w:hint="eastAsia"/>
         </w:rPr>
-        <w:t>，所有学习都围绕着此产品来开发。这个系列将不仅仅讲述学习嵌入式，而且也讲述工作中积累的开发经验，如何完成项目的思考，也方便了解嵌入式软件开发的工作是什么，这部分也是目前嵌入式开发资料中比较欠缺的经验分享</w:t>
+        <w:t>，所有学习都围绕着此产品来开发。这个系列将不仅仅讲述学习嵌入式，而且也讲述工作中积累的开发经验，如何完</w:t>
+      </w:r>
+      <w:r>
+        <w:rPr>
+          <w:rFonts w:hint="eastAsia"/>
+        </w:rPr>
+        <w:lastRenderedPageBreak/>
+        <w:t>成项目的思考，也方便了解嵌入式软件开发的工作是什么，这部分也是目前嵌入式开发资料中比较欠缺的经验分享</w:t>
       </w:r>
       <w:r>
         <w:rPr>
@@ -1006,7 +1097,6 @@
         <w:rPr>
           <w:rFonts w:hint="eastAsia"/>
         </w:rPr>
-        <w:lastRenderedPageBreak/>
         <w:t>Linux</w:t>
       </w:r>
       <w:r>
@@ -1241,6 +1331,34 @@
           <w:rFonts w:hint="eastAsia"/>
         </w:rPr>
         <w:t>服务器开发</w:t>
+      </w:r>
+    </w:p>
+    <w:p>
+      <w:pPr>
+        <w:pStyle w:val="BodyTextFirstIndent2"/>
+        <w:numPr>
+          <w:ilvl w:val="0"/>
+          <w:numId w:val="56"/>
+        </w:numPr>
+        <w:ind w:firstLineChars="0"/>
+      </w:pPr>
+      <w:r>
+        <w:rPr>
+          <w:rFonts w:hint="eastAsia"/>
+        </w:rPr>
+        <w:t>配合着</w:t>
+      </w:r>
+      <w:r>
+        <w:rPr>
+          <w:rFonts w:hint="eastAsia"/>
+        </w:rPr>
+        <w:t>Linux</w:t>
+      </w:r>
+      <w:r>
+        <w:rPr>
+          <w:rFonts w:hint="eastAsia"/>
+        </w:rPr>
+        <w:t>平台的单片机子系统开发</w:t>
       </w:r>
     </w:p>
     <w:p>
@@ -7945,10 +8063,10 @@
         </w:rPr>
         <w:lastRenderedPageBreak/>
         <w:drawing>
-          <wp:inline distT="0" distB="0" distL="0" distR="0" wp14:anchorId="5911678A" wp14:editId="0209144C">
-            <wp:extent cx="4989742" cy="3490955"/>
+          <wp:inline distT="0" distB="0" distL="0" distR="0" wp14:anchorId="5DC5D624" wp14:editId="280740F2">
+            <wp:extent cx="4967999" cy="2825750"/>
             <wp:effectExtent l="0" t="0" r="0" b="0"/>
-            <wp:docPr id="41" name="Picture 41"/>
+            <wp:docPr id="24" name="Picture 24"/>
             <wp:cNvGraphicFramePr>
               <a:graphicFrameLocks xmlns:a="http://schemas.openxmlformats.org/drawingml/2006/main" noChangeAspect="1"/>
             </wp:cNvGraphicFramePr>
@@ -7968,7 +8086,7 @@
                   <pic:spPr>
                     <a:xfrm>
                       <a:off x="0" y="0"/>
-                      <a:ext cx="5028143" cy="3517821"/>
+                      <a:ext cx="4975629" cy="2830090"/>
                     </a:xfrm>
                     <a:prstGeom prst="rect">
                       <a:avLst/>
@@ -7982,10 +8100,159 @@
       </w:r>
     </w:p>
     <w:p>
-      <w:r>
-        <w:rPr>
-          <w:rFonts w:hint="eastAsia"/>
-        </w:rPr>
+      <w:pPr>
+        <w:rPr>
+          <w:rFonts w:hint="eastAsia"/>
+        </w:rPr>
+      </w:pPr>
+      <w:r>
+        <w:rPr>
+          <w:rFonts w:hint="eastAsia"/>
+        </w:rPr>
+        <w:t>如上所示，</w:t>
+      </w:r>
+      <w:r>
+        <w:rPr>
+          <w:rFonts w:hint="eastAsia"/>
+        </w:rPr>
+        <w:t>整个系统由设备端</w:t>
+      </w:r>
+      <w:r>
+        <w:rPr>
+          <w:rFonts w:hint="eastAsia"/>
+        </w:rPr>
+        <w:t>(</w:t>
+      </w:r>
+      <w:r>
+        <w:rPr>
+          <w:rFonts w:hint="eastAsia"/>
+        </w:rPr>
+        <w:t>包含</w:t>
+      </w:r>
+      <w:r>
+        <w:rPr>
+          <w:rFonts w:hint="eastAsia"/>
+        </w:rPr>
+        <w:t>ELMB</w:t>
+      </w:r>
+      <w:r>
+        <w:rPr>
+          <w:rFonts w:hint="eastAsia"/>
+        </w:rPr>
+        <w:t>和多个</w:t>
+      </w:r>
+      <w:r>
+        <w:rPr>
+          <w:rFonts w:hint="eastAsia"/>
+        </w:rPr>
+        <w:t>ELB</w:t>
+      </w:r>
+      <w:r>
+        <w:rPr>
+          <w:rFonts w:hint="eastAsia"/>
+        </w:rPr>
+        <w:t>组成的系统</w:t>
+      </w:r>
+      <w:r>
+        <w:rPr>
+          <w:rFonts w:hint="eastAsia"/>
+        </w:rPr>
+        <w:t>)</w:t>
+      </w:r>
+      <w:r>
+        <w:t>, Console</w:t>
+      </w:r>
+      <w:r>
+        <w:rPr>
+          <w:rFonts w:hint="eastAsia"/>
+        </w:rPr>
+        <w:t>端</w:t>
+      </w:r>
+      <w:r>
+        <w:rPr>
+          <w:rFonts w:hint="eastAsia"/>
+        </w:rPr>
+        <w:t>(</w:t>
+      </w:r>
+      <w:r>
+        <w:t>PC</w:t>
+      </w:r>
+      <w:r>
+        <w:rPr>
+          <w:rFonts w:hint="eastAsia"/>
+        </w:rPr>
+        <w:t>或者网关</w:t>
+      </w:r>
+      <w:r>
+        <w:rPr>
+          <w:rFonts w:hint="eastAsia"/>
+        </w:rPr>
+        <w:t>)</w:t>
+      </w:r>
+      <w:r>
+        <w:rPr>
+          <w:rFonts w:hint="eastAsia"/>
+        </w:rPr>
+        <w:t>和云服务端构成，实现数据直接访问和连通</w:t>
+      </w:r>
+      <w:r>
+        <w:rPr>
+          <w:rFonts w:hint="eastAsia"/>
+        </w:rPr>
+        <w:t>。</w:t>
+      </w:r>
+    </w:p>
+    <w:p>
+      <w:pPr>
+        <w:pStyle w:val="a4"/>
+      </w:pPr>
+      <w:r>
+        <w:rPr>
+          <w:noProof/>
+        </w:rPr>
+        <w:drawing>
+          <wp:inline distT="0" distB="0" distL="0" distR="0" wp14:anchorId="56917823" wp14:editId="16A9E2FB">
+            <wp:extent cx="4488205" cy="5181600"/>
+            <wp:effectExtent l="0" t="0" r="0" b="0"/>
+            <wp:docPr id="26" name="Picture 26"/>
+            <wp:cNvGraphicFramePr>
+              <a:graphicFrameLocks xmlns:a="http://schemas.openxmlformats.org/drawingml/2006/main" noChangeAspect="1"/>
+            </wp:cNvGraphicFramePr>
+            <a:graphic xmlns:a="http://schemas.openxmlformats.org/drawingml/2006/main">
+              <a:graphicData uri="http://schemas.openxmlformats.org/drawingml/2006/picture">
+                <pic:pic xmlns:pic="http://schemas.openxmlformats.org/drawingml/2006/picture">
+                  <pic:nvPicPr>
+                    <pic:cNvPr id="1" name=""/>
+                    <pic:cNvPicPr/>
+                  </pic:nvPicPr>
+                  <pic:blipFill>
+                    <a:blip r:embed="rId10"/>
+                    <a:stretch>
+                      <a:fillRect/>
+                    </a:stretch>
+                  </pic:blipFill>
+                  <pic:spPr>
+                    <a:xfrm>
+                      <a:off x="0" y="0"/>
+                      <a:ext cx="4492573" cy="5186643"/>
+                    </a:xfrm>
+                    <a:prstGeom prst="rect">
+                      <a:avLst/>
+                    </a:prstGeom>
+                  </pic:spPr>
+                </pic:pic>
+              </a:graphicData>
+            </a:graphic>
+          </wp:inline>
+        </w:drawing>
+      </w:r>
+    </w:p>
+    <w:p>
+      <w:r>
+        <w:rPr>
+          <w:rFonts w:hint="eastAsia"/>
+        </w:rPr>
+        <w:lastRenderedPageBreak/>
         <w:t>基于这个模型，可以进一步拆分具体的工作。</w:t>
       </w:r>
     </w:p>
@@ -8018,7 +8285,13 @@
         <w:rPr>
           <w:rFonts w:hint="eastAsia"/>
         </w:rPr>
-        <w:t>，由以下部分构成。</w:t>
+        <w:t>，由以下部分构成</w:t>
+      </w:r>
+      <w:r>
+        <w:rPr>
+          <w:rFonts w:hint="eastAsia"/>
+        </w:rPr>
+        <w:t>:</w:t>
       </w:r>
     </w:p>
     <w:p>
@@ -8032,278 +8305,24 @@
         <w:rPr>
           <w:rFonts w:hint="eastAsia"/>
         </w:rPr>
-        <w:t>核心管理模块，</w:t>
-      </w:r>
-      <w:r>
-        <w:rPr>
-          <w:rFonts w:hint="eastAsia"/>
-        </w:rPr>
-        <w:t>处理涉及数据交互的功能，主要由</w:t>
-      </w:r>
-      <w:r>
-        <w:rPr>
-          <w:rFonts w:hint="eastAsia"/>
-        </w:rPr>
-        <w:t>Internal</w:t>
-      </w:r>
-      <w:r>
-        <w:rPr>
-          <w:rFonts w:hint="eastAsia"/>
-        </w:rPr>
-        <w:t>通讯模块</w:t>
-      </w:r>
-      <w:r>
-        <w:rPr>
-          <w:rFonts w:hint="eastAsia"/>
-        </w:rPr>
-        <w:t>、本地外设管理模块和内部数据处理模块，具体功能说明如下</w:t>
-      </w:r>
-      <w:r>
-        <w:rPr>
-          <w:rFonts w:hint="eastAsia"/>
-        </w:rPr>
-        <w:t>:</w:t>
-      </w:r>
-    </w:p>
-    <w:tbl>
-      <w:tblPr>
-        <w:tblStyle w:val="a6"/>
-        <w:tblW w:w="7547" w:type="dxa"/>
-        <w:tblLayout w:type="fixed"/>
-        <w:tblLook w:val="04A0" w:firstRow="1" w:lastRow="0" w:firstColumn="1" w:lastColumn="0" w:noHBand="0" w:noVBand="1"/>
-      </w:tblPr>
-      <w:tblGrid>
-        <w:gridCol w:w="2861"/>
-        <w:gridCol w:w="4686"/>
-      </w:tblGrid>
-      <w:tr>
-        <w:trPr>
-          <w:cnfStyle w:val="100000000000" w:firstRow="1" w:lastRow="0" w:firstColumn="0" w:lastColumn="0" w:oddVBand="0" w:evenVBand="0" w:oddHBand="0" w:evenHBand="0" w:firstRowFirstColumn="0" w:firstRowLastColumn="0" w:lastRowFirstColumn="0" w:lastRowLastColumn="0"/>
-        </w:trPr>
-        <w:tc>
-          <w:tcPr>
-            <w:tcW w:w="2861" w:type="dxa"/>
-          </w:tcPr>
-          <w:p>
-            <w:pPr>
-              <w:pStyle w:val="a3"/>
-              <w:ind w:firstLine="420"/>
-              <w:jc w:val="both"/>
-            </w:pPr>
-            <w:r>
-              <w:tab/>
-            </w:r>
-            <w:r>
-              <w:rPr>
-                <w:rFonts w:hint="eastAsia"/>
-              </w:rPr>
-              <w:t>模块名称</w:t>
-            </w:r>
-          </w:p>
-        </w:tc>
-        <w:tc>
-          <w:tcPr>
-            <w:tcW w:w="4686" w:type="dxa"/>
-            <w:tcBorders>
-              <w:right w:val="single" w:sz="4" w:space="0" w:color="auto"/>
-            </w:tcBorders>
-          </w:tcPr>
-          <w:p>
-            <w:pPr>
-              <w:pStyle w:val="a3"/>
-              <w:ind w:firstLine="420"/>
-              <w:jc w:val="both"/>
-            </w:pPr>
-            <w:r>
-              <w:rPr>
-                <w:rFonts w:hint="eastAsia"/>
-              </w:rPr>
-              <w:t>功能说明</w:t>
-            </w:r>
-          </w:p>
-        </w:tc>
-      </w:tr>
-      <w:tr>
-        <w:trPr>
-          <w:trHeight w:val="290"/>
-        </w:trPr>
-        <w:tc>
-          <w:tcPr>
-            <w:tcW w:w="2861" w:type="dxa"/>
-            <w:tcBorders>
-              <w:top w:val="single" w:sz="4" w:space="0" w:color="000000"/>
-              <w:left w:val="single" w:sz="12" w:space="0" w:color="000000"/>
-              <w:bottom w:val="single" w:sz="4" w:space="0" w:color="000000"/>
-              <w:right w:val="single" w:sz="4" w:space="0" w:color="000000"/>
-            </w:tcBorders>
-          </w:tcPr>
-          <w:p>
-            <w:pPr>
-              <w:pStyle w:val="a3"/>
-              <w:ind w:firstLine="420"/>
-              <w:jc w:val="both"/>
-            </w:pPr>
-            <w:r>
-              <w:rPr>
-                <w:rFonts w:hint="eastAsia"/>
-              </w:rPr>
-              <w:t>Internal</w:t>
-            </w:r>
-            <w:r>
-              <w:rPr>
-                <w:rFonts w:hint="eastAsia"/>
-              </w:rPr>
-              <w:t>通讯模块</w:t>
-            </w:r>
-          </w:p>
-        </w:tc>
-        <w:tc>
-          <w:tcPr>
-            <w:tcW w:w="4686" w:type="dxa"/>
-            <w:tcBorders>
-              <w:top w:val="single" w:sz="4" w:space="0" w:color="000000"/>
-              <w:left w:val="single" w:sz="4" w:space="0" w:color="000000"/>
-              <w:bottom w:val="single" w:sz="4" w:space="0" w:color="000000"/>
-              <w:right w:val="single" w:sz="4" w:space="0" w:color="000000"/>
-            </w:tcBorders>
-          </w:tcPr>
-          <w:p>
-            <w:pPr>
-              <w:pStyle w:val="a3"/>
-              <w:jc w:val="both"/>
-            </w:pPr>
-            <w:r>
-              <w:rPr>
-                <w:rFonts w:hint="eastAsia"/>
-              </w:rPr>
-              <w:t>负责和</w:t>
-            </w:r>
-            <w:r>
-              <w:rPr>
-                <w:rFonts w:hint="eastAsia"/>
-              </w:rPr>
-              <w:t>QT</w:t>
-            </w:r>
-            <w:r>
-              <w:rPr>
-                <w:rFonts w:hint="eastAsia"/>
-              </w:rPr>
-              <w:t>进程，</w:t>
-            </w:r>
-            <w:r>
-              <w:rPr>
-                <w:rFonts w:hint="eastAsia"/>
-              </w:rPr>
-              <w:t>node</w:t>
-            </w:r>
-            <w:r>
-              <w:rPr>
-                <w:rFonts w:hint="eastAsia"/>
-              </w:rPr>
-              <w:t>进程的交互，进行数据的交互处理</w:t>
-            </w:r>
-          </w:p>
-        </w:tc>
-      </w:tr>
-      <w:tr>
-        <w:tc>
-          <w:tcPr>
-            <w:tcW w:w="2861" w:type="dxa"/>
-            <w:tcBorders>
-              <w:top w:val="single" w:sz="4" w:space="0" w:color="000000"/>
-              <w:left w:val="single" w:sz="12" w:space="0" w:color="000000"/>
-              <w:bottom w:val="single" w:sz="4" w:space="0" w:color="000000"/>
-              <w:right w:val="single" w:sz="4" w:space="0" w:color="000000"/>
-            </w:tcBorders>
-          </w:tcPr>
-          <w:p>
-            <w:pPr>
-              <w:pStyle w:val="a3"/>
-              <w:ind w:firstLine="420"/>
-              <w:jc w:val="both"/>
-            </w:pPr>
-            <w:r>
-              <w:rPr>
-                <w:rFonts w:hint="eastAsia"/>
-              </w:rPr>
-              <w:t>外设管理模块</w:t>
-            </w:r>
-          </w:p>
-        </w:tc>
-        <w:tc>
-          <w:tcPr>
-            <w:tcW w:w="4686" w:type="dxa"/>
-            <w:tcBorders>
-              <w:top w:val="single" w:sz="4" w:space="0" w:color="000000"/>
-              <w:left w:val="single" w:sz="4" w:space="0" w:color="000000"/>
-              <w:bottom w:val="single" w:sz="4" w:space="0" w:color="000000"/>
-              <w:right w:val="single" w:sz="4" w:space="0" w:color="000000"/>
-            </w:tcBorders>
-          </w:tcPr>
-          <w:p>
-            <w:pPr>
-              <w:pStyle w:val="a3"/>
-              <w:jc w:val="both"/>
-            </w:pPr>
-            <w:r>
-              <w:rPr>
-                <w:rFonts w:hint="eastAsia"/>
-              </w:rPr>
-              <w:t>管理硬件外设，读取硬件模块数据，并提供接口访问外部接口。</w:t>
-            </w:r>
-          </w:p>
-        </w:tc>
-      </w:tr>
-      <w:tr>
-        <w:tc>
-          <w:tcPr>
-            <w:tcW w:w="2861" w:type="dxa"/>
-            <w:tcBorders>
-              <w:top w:val="single" w:sz="4" w:space="0" w:color="000000"/>
-              <w:left w:val="single" w:sz="12" w:space="0" w:color="000000"/>
-              <w:bottom w:val="single" w:sz="4" w:space="0" w:color="000000"/>
-              <w:right w:val="single" w:sz="4" w:space="0" w:color="000000"/>
-            </w:tcBorders>
-          </w:tcPr>
-          <w:p>
-            <w:pPr>
-              <w:pStyle w:val="a3"/>
-              <w:ind w:firstLine="420"/>
-              <w:jc w:val="both"/>
-            </w:pPr>
-            <w:r>
-              <w:rPr>
-                <w:rFonts w:hint="eastAsia"/>
-              </w:rPr>
-              <w:t>数据管理模块</w:t>
-            </w:r>
-          </w:p>
-        </w:tc>
-        <w:tc>
-          <w:tcPr>
-            <w:tcW w:w="4686" w:type="dxa"/>
-            <w:tcBorders>
-              <w:top w:val="single" w:sz="4" w:space="0" w:color="000000"/>
-              <w:left w:val="single" w:sz="4" w:space="0" w:color="000000"/>
-              <w:bottom w:val="single" w:sz="4" w:space="0" w:color="000000"/>
-              <w:right w:val="single" w:sz="4" w:space="0" w:color="000000"/>
-            </w:tcBorders>
-          </w:tcPr>
-          <w:p>
-            <w:pPr>
-              <w:pStyle w:val="a3"/>
-              <w:jc w:val="both"/>
-            </w:pPr>
-            <w:r>
-              <w:rPr>
-                <w:rFonts w:hint="eastAsia"/>
-              </w:rPr>
-              <w:t>管理和其它设备通讯的接口</w:t>
-            </w:r>
-          </w:p>
-        </w:tc>
-      </w:tr>
-    </w:tbl>
+        <w:t>Driver</w:t>
+      </w:r>
+      <w:r>
+        <w:t xml:space="preserve"> </w:t>
+      </w:r>
+      <w:r>
+        <w:rPr>
+          <w:rFonts w:hint="eastAsia"/>
+        </w:rPr>
+        <w:t>Layer</w:t>
+      </w:r>
+      <w:r>
+        <w:rPr>
+          <w:rFonts w:hint="eastAsia"/>
+        </w:rPr>
+        <w:t>的驱动层代码开发</w:t>
+      </w:r>
+    </w:p>
     <w:p>
       <w:pPr>
         <w:numPr>
@@ -8752,7 +8771,6 @@
               <w:rPr>
                 <w:rFonts w:hint="eastAsia"/>
               </w:rPr>
-              <w:lastRenderedPageBreak/>
               <w:t>用户按键</w:t>
             </w:r>
           </w:p>
@@ -9351,6 +9369,7 @@
         <w:rPr>
           <w:rFonts w:hint="eastAsia"/>
         </w:rPr>
+        <w:lastRenderedPageBreak/>
         <w:t>任务分解</w:t>
       </w:r>
       <w:bookmarkEnd w:id="7"/>
@@ -9611,7 +9630,6 @@
         <w:rPr>
           <w:rFonts w:hint="eastAsia"/>
         </w:rPr>
-        <w:lastRenderedPageBreak/>
         <w:t>参考资料</w:t>
       </w:r>
       <w:bookmarkEnd w:id="9"/>
@@ -9867,6 +9885,7 @@
           <w:rFonts w:hint="eastAsia"/>
           <w:b/>
         </w:rPr>
+        <w:lastRenderedPageBreak/>
         <w:t>注意</w:t>
       </w:r>
       <w:r>
@@ -10250,7 +10269,6 @@
         <w:pStyle w:val="a5"/>
       </w:pPr>
       <w:r>
-        <w:lastRenderedPageBreak/>
         <w:t>static int __init hello_init(void)</w:t>
       </w:r>
     </w:p>
@@ -10577,6 +10595,7 @@
         <w:pStyle w:val="a5"/>
       </w:pPr>
       <w:r>
+        <w:lastRenderedPageBreak/>
         <w:t>KDIR := /lib/modules/$(shell uname -r)/build</w:t>
       </w:r>
     </w:p>
@@ -10721,7 +10740,7 @@
                     </pic:cNvPicPr>
                   </pic:nvPicPr>
                   <pic:blipFill>
-                    <a:blip r:embed="rId10">
+                    <a:blip r:embed="rId11">
                       <a:extLst>
                         <a:ext uri="{28A0092B-C50C-407E-A947-70E740481C1C}">
                           <a14:useLocalDpi xmlns:a14="http://schemas.microsoft.com/office/drawing/2010/main" val="0"/>
@@ -10762,7 +10781,6 @@
         <w:rPr>
           <w:rFonts w:hint="eastAsia"/>
         </w:rPr>
-        <w:lastRenderedPageBreak/>
         <w:t>之后执行指令</w:t>
       </w:r>
       <w:r>
@@ -10807,7 +10825,7 @@
                     </pic:cNvPicPr>
                   </pic:nvPicPr>
                   <pic:blipFill>
-                    <a:blip r:embed="rId11">
+                    <a:blip r:embed="rId12">
                       <a:extLst>
                         <a:ext uri="{28A0092B-C50C-407E-A947-70E740481C1C}">
                           <a14:useLocalDpi xmlns:a14="http://schemas.microsoft.com/office/drawing/2010/main" val="0"/>
@@ -10889,7 +10907,7 @@
                     </pic:cNvPicPr>
                   </pic:nvPicPr>
                   <pic:blipFill>
-                    <a:blip r:embed="rId12">
+                    <a:blip r:embed="rId13">
                       <a:extLst>
                         <a:ext uri="{28A0092B-C50C-407E-A947-70E740481C1C}">
                           <a14:useLocalDpi xmlns:a14="http://schemas.microsoft.com/office/drawing/2010/main" val="0"/>
@@ -11109,6 +11127,7 @@
         <w:pStyle w:val="a5"/>
       </w:pPr>
       <w:r>
+        <w:lastRenderedPageBreak/>
         <w:t>#include &lt;linux/module.h&gt;</w:t>
       </w:r>
     </w:p>
@@ -11244,7 +11263,6 @@
         <w:pStyle w:val="a5"/>
       </w:pPr>
       <w:r>
-        <w:lastRenderedPageBreak/>
         <w:t>}</w:t>
       </w:r>
     </w:p>
@@ -11431,7 +11449,7 @@
                     </pic:cNvPicPr>
                   </pic:nvPicPr>
                   <pic:blipFill>
-                    <a:blip r:embed="rId13">
+                    <a:blip r:embed="rId14">
                       <a:extLst>
                         <a:ext uri="{28A0092B-C50C-407E-A947-70E740481C1C}">
                           <a14:useLocalDpi xmlns:a14="http://schemas.microsoft.com/office/drawing/2010/main" val="0"/>
@@ -11508,6 +11526,7 @@
         <w:rPr>
           <w:rFonts w:hint="eastAsia"/>
         </w:rPr>
+        <w:lastRenderedPageBreak/>
         <w:t>编译错误和解决办法</w:t>
       </w:r>
       <w:bookmarkEnd w:id="13"/>
@@ -11815,7 +11834,6 @@
         <w:pStyle w:val="a5"/>
       </w:pPr>
       <w:r>
-        <w:lastRenderedPageBreak/>
         <w:t>[ 9091.025360] hello: Unknown symbol add_integar (err -22)</w:t>
       </w:r>
     </w:p>
@@ -13264,7 +13282,7 @@
       <w:r>
         <w:t xml:space="preserve">: scp -r uart_proto </w:t>
       </w:r>
-      <w:hyperlink r:id="rId14" w:history="1">
+      <w:hyperlink r:id="rId15" w:history="1">
         <w:r>
           <w:rPr>
             <w:rStyle w:val="Hyperlink"/>
@@ -14135,7 +14153,7 @@
                     </pic:cNvPicPr>
                   </pic:nvPicPr>
                   <pic:blipFill>
-                    <a:blip r:embed="rId15">
+                    <a:blip r:embed="rId16">
                       <a:extLst>
                         <a:ext uri="{28A0092B-C50C-407E-A947-70E740481C1C}">
                           <a14:useLocalDpi xmlns:a14="http://schemas.microsoft.com/office/drawing/2010/main" val="0"/>
@@ -14220,7 +14238,7 @@
                     </pic:cNvPicPr>
                   </pic:nvPicPr>
                   <pic:blipFill>
-                    <a:blip r:embed="rId16">
+                    <a:blip r:embed="rId17">
                       <a:extLst>
                         <a:ext uri="{28A0092B-C50C-407E-A947-70E740481C1C}">
                           <a14:useLocalDpi xmlns:a14="http://schemas.microsoft.com/office/drawing/2010/main" val="0"/>
@@ -14447,7 +14465,7 @@
                     </pic:cNvPicPr>
                   </pic:nvPicPr>
                   <pic:blipFill>
-                    <a:blip r:embed="rId17">
+                    <a:blip r:embed="rId18">
                       <a:extLst>
                         <a:ext uri="{28A0092B-C50C-407E-A947-70E740481C1C}">
                           <a14:useLocalDpi xmlns:a14="http://schemas.microsoft.com/office/drawing/2010/main" val="0"/>
@@ -14665,7 +14683,7 @@
                     </pic:cNvPicPr>
                   </pic:nvPicPr>
                   <pic:blipFill>
-                    <a:blip r:embed="rId18">
+                    <a:blip r:embed="rId19">
                       <a:extLst>
                         <a:ext uri="{28A0092B-C50C-407E-A947-70E740481C1C}">
                           <a14:useLocalDpi xmlns:a14="http://schemas.microsoft.com/office/drawing/2010/main" val="0"/>
@@ -14861,7 +14879,7 @@
                     </pic:cNvPicPr>
                   </pic:nvPicPr>
                   <pic:blipFill>
-                    <a:blip r:embed="rId19">
+                    <a:blip r:embed="rId20">
                       <a:extLst>
                         <a:ext uri="{28A0092B-C50C-407E-A947-70E740481C1C}">
                           <a14:useLocalDpi xmlns:a14="http://schemas.microsoft.com/office/drawing/2010/main" val="0"/>
@@ -15074,7 +15092,7 @@
                     </pic:cNvPicPr>
                   </pic:nvPicPr>
                   <pic:blipFill>
-                    <a:blip r:embed="rId20"/>
+                    <a:blip r:embed="rId21"/>
                     <a:stretch>
                       <a:fillRect/>
                     </a:stretch>
@@ -15420,7 +15438,7 @@
                     </pic:cNvPicPr>
                   </pic:nvPicPr>
                   <pic:blipFill>
-                    <a:blip r:embed="rId21"/>
+                    <a:blip r:embed="rId22"/>
                     <a:stretch>
                       <a:fillRect/>
                     </a:stretch>
@@ -15591,7 +15609,7 @@
                     </pic:cNvPicPr>
                   </pic:nvPicPr>
                   <pic:blipFill>
-                    <a:blip r:embed="rId22">
+                    <a:blip r:embed="rId23">
                       <a:extLst>
                         <a:ext uri="{28A0092B-C50C-407E-A947-70E740481C1C}">
                           <a14:useLocalDpi xmlns:a14="http://schemas.microsoft.com/office/drawing/2010/main" val="0"/>
@@ -16210,7 +16228,7 @@
                     </pic:cNvPicPr>
                   </pic:nvPicPr>
                   <pic:blipFill>
-                    <a:blip r:embed="rId23">
+                    <a:blip r:embed="rId24">
                       <a:extLst>
                         <a:ext uri="{28A0092B-C50C-407E-A947-70E740481C1C}">
                           <a14:useLocalDpi xmlns:a14="http://schemas.microsoft.com/office/drawing/2010/main" val="0"/>
@@ -17374,7 +17392,7 @@
                     </pic:cNvPicPr>
                   </pic:nvPicPr>
                   <pic:blipFill>
-                    <a:blip r:embed="rId24"/>
+                    <a:blip r:embed="rId25"/>
                     <a:stretch>
                       <a:fillRect/>
                     </a:stretch>
@@ -17453,7 +17471,7 @@
                     </pic:cNvPicPr>
                   </pic:nvPicPr>
                   <pic:blipFill>
-                    <a:blip r:embed="rId25"/>
+                    <a:blip r:embed="rId26"/>
                     <a:stretch>
                       <a:fillRect/>
                     </a:stretch>
@@ -17566,7 +17584,7 @@
                     </pic:cNvPicPr>
                   </pic:nvPicPr>
                   <pic:blipFill>
-                    <a:blip r:embed="rId26">
+                    <a:blip r:embed="rId27">
                       <a:extLst>
                         <a:ext uri="{28A0092B-C50C-407E-A947-70E740481C1C}">
                           <a14:useLocalDpi xmlns:a14="http://schemas.microsoft.com/office/drawing/2010/main" val="0"/>
@@ -17696,7 +17714,7 @@
                     </pic:cNvPicPr>
                   </pic:nvPicPr>
                   <pic:blipFill>
-                    <a:blip r:embed="rId27">
+                    <a:blip r:embed="rId28">
                       <a:extLst>
                         <a:ext uri="{28A0092B-C50C-407E-A947-70E740481C1C}">
                           <a14:useLocalDpi xmlns:a14="http://schemas.microsoft.com/office/drawing/2010/main" val="0"/>
@@ -17810,7 +17828,7 @@
         </w:rPr>
         <w:t xml:space="preserve">wget </w:t>
       </w:r>
-      <w:hyperlink r:id="rId28" w:history="1">
+      <w:hyperlink r:id="rId29" w:history="1">
         <w:r>
           <w:rPr>
             <w:rStyle w:val="Hyperlink"/>
@@ -17831,7 +17849,7 @@
         </w:rPr>
         <w:t xml:space="preserve">wget </w:t>
       </w:r>
-      <w:hyperlink r:id="rId29" w:history="1">
+      <w:hyperlink r:id="rId30" w:history="1">
         <w:r>
           <w:rPr>
             <w:rStyle w:val="Hyperlink"/>
@@ -17852,7 +17870,7 @@
         </w:rPr>
         <w:t xml:space="preserve">wget </w:t>
       </w:r>
-      <w:hyperlink r:id="rId30" w:history="1">
+      <w:hyperlink r:id="rId31" w:history="1">
         <w:r>
           <w:rPr>
             <w:rStyle w:val="Hyperlink"/>
@@ -18351,7 +18369,7 @@
                     </pic:cNvPicPr>
                   </pic:nvPicPr>
                   <pic:blipFill>
-                    <a:blip r:embed="rId31">
+                    <a:blip r:embed="rId32">
                       <a:extLst>
                         <a:ext uri="{28A0092B-C50C-407E-A947-70E740481C1C}">
                           <a14:useLocalDpi xmlns:a14="http://schemas.microsoft.com/office/drawing/2010/main" val="0"/>
@@ -18501,7 +18519,7 @@
                     </pic:cNvPicPr>
                   </pic:nvPicPr>
                   <pic:blipFill>
-                    <a:blip r:embed="rId32">
+                    <a:blip r:embed="rId33">
                       <a:extLst>
                         <a:ext uri="{28A0092B-C50C-407E-A947-70E740481C1C}">
                           <a14:useLocalDpi xmlns:a14="http://schemas.microsoft.com/office/drawing/2010/main" val="0"/>
@@ -20035,7 +20053,7 @@
                     </pic:cNvPicPr>
                   </pic:nvPicPr>
                   <pic:blipFill>
-                    <a:blip r:embed="rId33">
+                    <a:blip r:embed="rId34">
                       <a:extLst>
                         <a:ext uri="{28A0092B-C50C-407E-A947-70E740481C1C}">
                           <a14:useLocalDpi xmlns:a14="http://schemas.microsoft.com/office/drawing/2010/main" val="0"/>
@@ -20083,7 +20101,7 @@
                     </pic:cNvPicPr>
                   </pic:nvPicPr>
                   <pic:blipFill>
-                    <a:blip r:embed="rId34">
+                    <a:blip r:embed="rId35">
                       <a:extLst>
                         <a:ext uri="{28A0092B-C50C-407E-A947-70E740481C1C}">
                           <a14:useLocalDpi xmlns:a14="http://schemas.microsoft.com/office/drawing/2010/main" val="0"/>
@@ -20131,7 +20149,7 @@
                     </pic:cNvPicPr>
                   </pic:nvPicPr>
                   <pic:blipFill>
-                    <a:blip r:embed="rId35">
+                    <a:blip r:embed="rId36">
                       <a:extLst>
                         <a:ext uri="{28A0092B-C50C-407E-A947-70E740481C1C}">
                           <a14:useLocalDpi xmlns:a14="http://schemas.microsoft.com/office/drawing/2010/main" val="0"/>
@@ -23856,7 +23874,7 @@
                     </pic:cNvPicPr>
                   </pic:nvPicPr>
                   <pic:blipFill>
-                    <a:blip r:embed="rId36">
+                    <a:blip r:embed="rId37">
                       <a:extLst>
                         <a:ext uri="{28A0092B-C50C-407E-A947-70E740481C1C}">
                           <a14:useLocalDpi xmlns:a14="http://schemas.microsoft.com/office/drawing/2010/main" val="0"/>
@@ -24233,7 +24251,7 @@
                     </pic:cNvPicPr>
                   </pic:nvPicPr>
                   <pic:blipFill>
-                    <a:blip r:embed="rId37"/>
+                    <a:blip r:embed="rId38"/>
                     <a:stretch>
                       <a:fillRect/>
                     </a:stretch>
@@ -27043,7 +27061,7 @@
                     </pic:cNvPicPr>
                   </pic:nvPicPr>
                   <pic:blipFill>
-                    <a:blip r:embed="rId38"/>
+                    <a:blip r:embed="rId39"/>
                     <a:stretch>
                       <a:fillRect/>
                     </a:stretch>
@@ -28564,7 +28582,7 @@
                     </pic:cNvPicPr>
                   </pic:nvPicPr>
                   <pic:blipFill>
-                    <a:blip r:embed="rId39"/>
+                    <a:blip r:embed="rId40"/>
                     <a:stretch>
                       <a:fillRect/>
                     </a:stretch>
@@ -31695,7 +31713,7 @@
                     </pic:cNvPicPr>
                   </pic:nvPicPr>
                   <pic:blipFill>
-                    <a:blip r:embed="rId40">
+                    <a:blip r:embed="rId41">
                       <a:extLst>
                         <a:ext uri="{28A0092B-C50C-407E-A947-70E740481C1C}">
                           <a14:useLocalDpi xmlns:a14="http://schemas.microsoft.com/office/drawing/2010/main" val="0"/>
@@ -32914,7 +32932,7 @@
                     </pic:cNvPicPr>
                   </pic:nvPicPr>
                   <pic:blipFill>
-                    <a:blip r:embed="rId41">
+                    <a:blip r:embed="rId42">
                       <a:extLst>
                         <a:ext uri="{28A0092B-C50C-407E-A947-70E740481C1C}">
                           <a14:useLocalDpi xmlns:a14="http://schemas.microsoft.com/office/drawing/2010/main" val="0"/>
@@ -33322,7 +33340,7 @@
                     </pic:cNvPicPr>
                   </pic:nvPicPr>
                   <pic:blipFill>
-                    <a:blip r:embed="rId42">
+                    <a:blip r:embed="rId43">
                       <a:extLst>
                         <a:ext uri="{28A0092B-C50C-407E-A947-70E740481C1C}">
                           <a14:useLocalDpi xmlns:a14="http://schemas.microsoft.com/office/drawing/2010/main" val="0"/>
@@ -33408,7 +33426,7 @@
                     </pic:cNvPicPr>
                   </pic:nvPicPr>
                   <pic:blipFill>
-                    <a:blip r:embed="rId43">
+                    <a:blip r:embed="rId44">
                       <a:extLst>
                         <a:ext uri="{28A0092B-C50C-407E-A947-70E740481C1C}">
                           <a14:useLocalDpi xmlns:a14="http://schemas.microsoft.com/office/drawing/2010/main" val="0"/>
@@ -34657,7 +34675,7 @@
                     </pic:cNvPicPr>
                   </pic:nvPicPr>
                   <pic:blipFill>
-                    <a:blip r:embed="rId44">
+                    <a:blip r:embed="rId45">
                       <a:extLst>
                         <a:ext uri="{28A0092B-C50C-407E-A947-70E740481C1C}">
                           <a14:useLocalDpi xmlns:a14="http://schemas.microsoft.com/office/drawing/2010/main" val="0"/>
@@ -34733,7 +34751,7 @@
                     </pic:cNvPicPr>
                   </pic:nvPicPr>
                   <pic:blipFill>
-                    <a:blip r:embed="rId45">
+                    <a:blip r:embed="rId46">
                       <a:extLst>
                         <a:ext uri="{28A0092B-C50C-407E-A947-70E740481C1C}">
                           <a14:useLocalDpi xmlns:a14="http://schemas.microsoft.com/office/drawing/2010/main" val="0"/>
@@ -34834,7 +34852,7 @@
                     </pic:cNvPicPr>
                   </pic:nvPicPr>
                   <pic:blipFill>
-                    <a:blip r:embed="rId46">
+                    <a:blip r:embed="rId47">
                       <a:extLst>
                         <a:ext uri="{28A0092B-C50C-407E-A947-70E740481C1C}">
                           <a14:useLocalDpi xmlns:a14="http://schemas.microsoft.com/office/drawing/2010/main" val="0"/>
@@ -35287,7 +35305,7 @@
           <w:rFonts w:ascii="Verdana" w:hAnsi="Verdana"/>
         </w:rPr>
       </w:pPr>
-      <w:hyperlink r:id="rId47" w:tgtFrame="_blank" w:history="1">
+      <w:hyperlink r:id="rId48" w:tgtFrame="_blank" w:history="1">
         <w:r>
           <w:rPr>
             <w:rStyle w:val="Hyperlink"/>
@@ -35603,7 +35621,7 @@
                     </pic:cNvPicPr>
                   </pic:nvPicPr>
                   <pic:blipFill>
-                    <a:blip r:embed="rId48">
+                    <a:blip r:embed="rId49">
                       <a:extLst>
                         <a:ext uri="{28A0092B-C50C-407E-A947-70E740481C1C}">
                           <a14:useLocalDpi xmlns:a14="http://schemas.microsoft.com/office/drawing/2010/main" val="0"/>
@@ -38050,7 +38068,7 @@
                     </pic:cNvPicPr>
                   </pic:nvPicPr>
                   <pic:blipFill>
-                    <a:blip r:embed="rId49">
+                    <a:blip r:embed="rId50">
                       <a:extLst>
                         <a:ext uri="{28A0092B-C50C-407E-A947-70E740481C1C}">
                           <a14:useLocalDpi xmlns:a14="http://schemas.microsoft.com/office/drawing/2010/main" val="0"/>
@@ -38502,7 +38520,7 @@
                     </pic:cNvPicPr>
                   </pic:nvPicPr>
                   <pic:blipFill>
-                    <a:blip r:embed="rId50"/>
+                    <a:blip r:embed="rId51"/>
                     <a:stretch>
                       <a:fillRect/>
                     </a:stretch>
@@ -38851,7 +38869,7 @@
                     </pic:cNvPicPr>
                   </pic:nvPicPr>
                   <pic:blipFill>
-                    <a:blip r:embed="rId51">
+                    <a:blip r:embed="rId52">
                       <a:extLst>
                         <a:ext uri="{28A0092B-C50C-407E-A947-70E740481C1C}">
                           <a14:useLocalDpi xmlns:a14="http://schemas.microsoft.com/office/drawing/2010/main" val="0"/>
@@ -39408,7 +39426,7 @@
                     </pic:cNvPicPr>
                   </pic:nvPicPr>
                   <pic:blipFill>
-                    <a:blip r:embed="rId52">
+                    <a:blip r:embed="rId53">
                       <a:extLst>
                         <a:ext uri="{28A0092B-C50C-407E-A947-70E740481C1C}">
                           <a14:useLocalDpi xmlns:a14="http://schemas.microsoft.com/office/drawing/2010/main" val="0"/>
@@ -39466,7 +39484,7 @@
                     </pic:cNvPicPr>
                   </pic:nvPicPr>
                   <pic:blipFill>
-                    <a:blip r:embed="rId53">
+                    <a:blip r:embed="rId54">
                       <a:extLst>
                         <a:ext uri="{28A0092B-C50C-407E-A947-70E740481C1C}">
                           <a14:useLocalDpi xmlns:a14="http://schemas.microsoft.com/office/drawing/2010/main" val="0"/>
@@ -39675,10 +39693,10 @@
             <v:path o:extrusionok="f" gradientshapeok="t" o:connecttype="rect"/>
             <o:lock v:ext="edit" aspectratio="t"/>
           </v:shapetype>
-          <v:shape id="_x0000_i1025" type="#_x0000_t75" style="width:218.3pt;height:135.8pt" o:ole="">
-            <v:imagedata r:id="rId54" o:title=""/>
+          <v:shape id="_x0000_i1025" type="#_x0000_t75" style="width:218.5pt;height:136pt" o:ole="">
+            <v:imagedata r:id="rId55" o:title=""/>
           </v:shape>
-          <o:OLEObject Type="Embed" ProgID="Visio.Drawing.11" ShapeID="_x0000_i1025" DrawAspect="Content" ObjectID="_1743243135" r:id="rId55"/>
+          <o:OLEObject Type="Embed" ProgID="Visio.Drawing.11" ShapeID="_x0000_i1025" DrawAspect="Content" ObjectID="_1748094887" r:id="rId56"/>
         </w:object>
       </w:r>
     </w:p>
@@ -40064,11 +40082,11 @@
       </w:pPr>
     </w:p>
     <w:sectPr>
-      <w:headerReference w:type="even" r:id="rId56"/>
-      <w:footerReference w:type="even" r:id="rId57"/>
-      <w:footerReference w:type="default" r:id="rId58"/>
-      <w:headerReference w:type="first" r:id="rId59"/>
-      <w:footerReference w:type="first" r:id="rId60"/>
+      <w:headerReference w:type="even" r:id="rId57"/>
+      <w:footerReference w:type="even" r:id="rId58"/>
+      <w:footerReference w:type="default" r:id="rId59"/>
+      <w:headerReference w:type="first" r:id="rId60"/>
+      <w:footerReference w:type="first" r:id="rId61"/>
       <w:pgSz w:w="11906" w:h="16838"/>
       <w:pgMar w:top="1440" w:right="1134" w:bottom="1440" w:left="1134" w:header="851" w:footer="992" w:gutter="0"/>
       <w:cols w:space="425"/>

</xml_diff>